<commit_message>
Se describio la estructura de datos de las salidas del programa
</commit_message>
<xml_diff>
--- a/Documentation.docx
+++ b/Documentation.docx
@@ -132,19 +132,7 @@
         <w:rPr>
           <w:lang w:val="es-MX"/>
         </w:rPr>
-        <w:t xml:space="preserve">M debe poseer igual </w:t>
-      </w:r>
-      <w:r>
-        <w:rPr>
-          <w:lang w:val="es-MX"/>
-        </w:rPr>
-        <w:t>número</w:t>
-      </w:r>
-      <w:r>
-        <w:rPr>
-          <w:lang w:val="es-MX"/>
-        </w:rPr>
-        <w:t xml:space="preserve"> de columnas y filas.</w:t>
+        <w:t>M debe poseer igual número de columnas y filas.</w:t>
       </w:r>
     </w:p>
     <w:p>
@@ -162,19 +150,7 @@
         <w:rPr>
           <w:lang w:val="es-MX"/>
         </w:rPr>
-        <w:t xml:space="preserve">El </w:t>
-      </w:r>
-      <w:r>
-        <w:rPr>
-          <w:lang w:val="es-MX"/>
-        </w:rPr>
-        <w:t>número</w:t>
-      </w:r>
-      <w:r>
-        <w:rPr>
-          <w:lang w:val="es-MX"/>
-        </w:rPr>
-        <w:t xml:space="preserve"> de columnas y filas debe ser un numero impar.</w:t>
+        <w:t>El número de columnas y filas debe ser un numero impar.</w:t>
       </w:r>
     </w:p>
     <w:p>
@@ -192,19 +168,7 @@
         <w:rPr>
           <w:lang w:val="es-MX"/>
         </w:rPr>
-        <w:t xml:space="preserve">No existe un </w:t>
-      </w:r>
-      <w:r>
-        <w:rPr>
-          <w:lang w:val="es-MX"/>
-        </w:rPr>
-        <w:t>límite</w:t>
-      </w:r>
-      <w:r>
-        <w:rPr>
-          <w:lang w:val="es-MX"/>
-        </w:rPr>
-        <w:t xml:space="preserve"> para el número de estructuras M.</w:t>
+        <w:t>No existe un límite para el número de estructuras M.</w:t>
       </w:r>
     </w:p>
     <w:p>
@@ -222,19 +186,7 @@
         <w:rPr>
           <w:lang w:val="es-MX"/>
         </w:rPr>
-        <w:t xml:space="preserve">No existe un </w:t>
-      </w:r>
-      <w:r>
-        <w:rPr>
-          <w:lang w:val="es-MX"/>
-        </w:rPr>
-        <w:t>límite</w:t>
-      </w:r>
-      <w:r>
-        <w:rPr>
-          <w:lang w:val="es-MX"/>
-        </w:rPr>
-        <w:t xml:space="preserve"> para las dimensiones de M.</w:t>
+        <w:t>No existe un límite para las dimensiones de M.</w:t>
       </w:r>
     </w:p>
     <w:p>
@@ -270,7 +222,21 @@
         <w:rPr>
           <w:lang w:val="es-MX"/>
         </w:rPr>
-        <w:t>M se ven como una matriz cuadrada de tamaño nxn.</w:t>
+        <w:t xml:space="preserve">M se ven como una matriz cuadrada de tamaño </w:t>
+      </w:r>
+      <w:proofErr w:type="spellStart"/>
+      <w:r>
+        <w:rPr>
+          <w:lang w:val="es-MX"/>
+        </w:rPr>
+        <w:t>nxn</w:t>
+      </w:r>
+      <w:proofErr w:type="spellEnd"/>
+      <w:r>
+        <w:rPr>
+          <w:lang w:val="es-MX"/>
+        </w:rPr>
+        <w:t>.</w:t>
       </w:r>
     </w:p>
     <w:p>
@@ -288,7 +254,21 @@
         <w:rPr>
           <w:lang w:val="es-MX"/>
         </w:rPr>
-        <w:t>El contenido de M es los numero de 1 hasta nxn – 1, a excepción de la celda del medio la cual permite alinear todas las estructuras, por lo tanto, queda a nuestro criterio decidir que elemento especial irá ahí.</w:t>
+        <w:t xml:space="preserve">El contenido de M es los numero de 1 hasta </w:t>
+      </w:r>
+      <w:proofErr w:type="spellStart"/>
+      <w:r>
+        <w:rPr>
+          <w:lang w:val="es-MX"/>
+        </w:rPr>
+        <w:t>nxn</w:t>
+      </w:r>
+      <w:proofErr w:type="spellEnd"/>
+      <w:r>
+        <w:rPr>
+          <w:lang w:val="es-MX"/>
+        </w:rPr>
+        <w:t xml:space="preserve"> – 1, a excepción de la celda del medio la cual permite alinear todas las estructuras, por lo tanto, queda a nuestro criterio decidir que elemento especial irá ahí.</w:t>
       </w:r>
     </w:p>
     <w:p>
@@ -306,19 +286,7 @@
         <w:rPr>
           <w:lang w:val="es-MX"/>
         </w:rPr>
-        <w:t xml:space="preserve">La manera de rellenado de M es empezando desde la primera posición y desplazándonos hacia la derecha, una vez se llega a la </w:t>
-      </w:r>
-      <w:r>
-        <w:rPr>
-          <w:lang w:val="es-MX"/>
-        </w:rPr>
-        <w:t>última</w:t>
-      </w:r>
-      <w:r>
-        <w:rPr>
-          <w:lang w:val="es-MX"/>
-        </w:rPr>
-        <w:t xml:space="preserve"> columna el siguiente número irá en la primera columna, pero en la siguiente fila, nuevamente se aclara que en el centro no se debe poner el numero siguiente a la celda anterior sino pasar hasta la celda después del centro.</w:t>
+        <w:t>La manera de rellenado de M es empezando desde la primera posición y desplazándonos hacia la derecha, una vez se llega a la última columna el siguiente número irá en la primera columna, pero en la siguiente fila, nuevamente se aclara que en el centro no se debe poner el numero siguiente a la celda anterior sino pasar hasta la celda después del centro.</w:t>
       </w:r>
     </w:p>
     <w:p>
@@ -500,13 +468,7 @@
         <w:t>Además de cómo se mencionó antes n</w:t>
       </w:r>
       <w:r>
-        <w:t xml:space="preserve">o existe restricción para su cantidad y sus tamaños pueden ser diferentes. Por ejemplo, puede haber una cerradura </w:t>
-      </w:r>
-      <w:r>
-        <w:t>X (</w:t>
-      </w:r>
-      <w:r>
-        <w:t>5, 7, 5, 9) con cuatro estructuras alineadas, de tamaño 5x5, 7x7, 5x5 y 9x9, respectivamente</w:t>
+        <w:t>o existe restricción para su cantidad y sus tamaños pueden ser diferentes. Por ejemplo, puede haber una cerradura X (5, 7, 5, 9) con cuatro estructuras alineadas, de tamaño 5x5, 7x7, 5x5 y 9x9, respectivamente</w:t>
       </w:r>
     </w:p>
     <w:p/>
@@ -867,7 +829,19 @@
         </w:numPr>
       </w:pPr>
       <w:r>
-        <w:t>N: que corresponde al numero de estructuras que el usuario desea que contenga la cerradura, este dato es de tipo entero, lo cual permitirá que el usuario ingrese un número elevado de estructuras tratando de acercarnos lo mas posible a la solicitud de un numero de estructuras sin límite. Este tipo de dato permitirá validar si el usuario ingresa un numero positivo o negativo y solo almacenar el valor una vez sea un numero entero positivo. Este dato es muy importante ya que nos permitirá conocer el tamaño que debe tener el arreglo dinámico que contendrá la llave ingresada por el usuario.</w:t>
+        <w:t xml:space="preserve">N: que corresponde al </w:t>
+      </w:r>
+      <w:r>
+        <w:t>número</w:t>
+      </w:r>
+      <w:r>
+        <w:t xml:space="preserve"> de estructuras que el usuario desea que contenga la cerradura, este dato es de tipo entero, lo cual permitirá que el usuario ingrese un número elevado de estructuras tratando de acercarnos lo </w:t>
+      </w:r>
+      <w:r>
+        <w:t>más</w:t>
+      </w:r>
+      <w:r>
+        <w:t xml:space="preserve"> posible a la solicitud de un numero de estructuras sin límite. Este tipo de dato permitirá validar si el usuario ingresa un numero positivo o negativo y solo almacenar el valor una vez sea un numero entero positivo. Este dato es muy importante ya que nos permitirá conocer el tamaño que debe tener el arreglo dinámico que contendrá la llave ingresada por el usuario.</w:t>
       </w:r>
     </w:p>
     <w:p>
@@ -888,13 +862,75 @@
         <w:t xml:space="preserve"> consola el número de estructuras se procede a reservar un arreglo tipo entero de memoria dinámica culla dirección de memoria del primer elemento será asignada al puntero tipo entero K, para luego pedir línea a línea cada elemento de K, los elementos de K son: k0 la fila de la primera estructura; k1 la columna de la primera estructura; a partir de la segunda posición de K los siguientes elementos corresponden a comparaciones aritméticas entre pares de </w:t>
       </w:r>
       <w:r>
-        <w:t>estructuras M donde se empieza comparando la primera estructura M con la siguiente alineada en X, luego la segunda estructura M con la tercera, hasta llegar a la comparación entre la estructura número N-1 y la estructura número N, los únicos valores posibles para los elementos ki son 1, 0, -1 donde i = 2, 3, …, N+1.</w:t>
+        <w:t xml:space="preserve">estructuras M donde se empieza comparando la primera estructura M con la siguiente alineada en X, luego la segunda estructura M con la tercera, hasta llegar a la comparación entre la estructura número N-1 y la estructura número N, los únicos valores posibles para los elementos </w:t>
+      </w:r>
+      <w:proofErr w:type="spellStart"/>
+      <w:r>
+        <w:t>ki</w:t>
+      </w:r>
+      <w:proofErr w:type="spellEnd"/>
+      <w:r>
+        <w:t xml:space="preserve"> son 1, 0, -1 donde i = 2, 3, …, N+1.</w:t>
       </w:r>
     </w:p>
     <w:p/>
     <w:p>
       <w:r>
         <w:t>Lo próximo que definimos fueron las salidas de nuestro programa que son:</w:t>
+      </w:r>
+    </w:p>
+    <w:p>
+      <w:pPr>
+        <w:pStyle w:val="Prrafodelista"/>
+        <w:numPr>
+          <w:ilvl w:val="0"/>
+          <w:numId w:val="4"/>
+        </w:numPr>
+      </w:pPr>
+      <w:r>
+        <w:t xml:space="preserve">x: Es un apuntador a un arreglo dinámico de tipo unsigned short </w:t>
+      </w:r>
+      <w:r>
+        <w:t>de tamaño N, donde N es el número de estructuras requeridas por el usuario para la estructura X, este arreglo contiene las dimensiones para cada arreglo dentro de x, por lo tanto, es un requisito para poder crear X, sus elementos son x0, x1, …, xN donde cada elemento debe ser un numero impar positivo, como nuestras estructuras M son de tamaño mxn entonces m = n = xi donde i = 0, 1, …, N.</w:t>
+      </w:r>
+    </w:p>
+    <w:p>
+      <w:pPr>
+        <w:pStyle w:val="Prrafodelista"/>
+        <w:numPr>
+          <w:ilvl w:val="0"/>
+          <w:numId w:val="4"/>
+        </w:numPr>
+      </w:pPr>
+      <w:r>
+        <w:t xml:space="preserve">X: </w:t>
+      </w:r>
+      <w:r>
+        <w:t xml:space="preserve">Representa una cerradura como tal, por lo </w:t>
+      </w:r>
+      <w:r>
+        <w:t>tanto,</w:t>
+      </w:r>
+      <w:r>
+        <w:t xml:space="preserve"> X es un triple puntero a unsigned short que apunta a un arreglo dinámico de dobles punteros a unsigned short, los cuales son las Estructuras M, cada doble puntero a unsigned short apunta a un arreglo dinámico de punteros a unsigned short, que representan las filas de M y por último cada puntero a unsigned short apunta a un arreglo dinámico de unsigned short, que representa las columnas de M. El tamaño del primer arreglo dinámico está dado por N que es el número de estructuras requeridas por el usuario para la cerradura X, </w:t>
+      </w:r>
+      <w:r>
+        <w:t>el tamaño del segundo arreglo es igual a m que corresponde al número de filas, y el tamaño del último arreglo es n que corresponde al número de columnas.</w:t>
+      </w:r>
+    </w:p>
+    <w:p>
+      <w:pPr>
+        <w:pStyle w:val="Prrafodelista"/>
+        <w:numPr>
+          <w:ilvl w:val="0"/>
+          <w:numId w:val="4"/>
+        </w:numPr>
+      </w:pPr>
+      <w:r>
+        <w:t xml:space="preserve">R: Es un apuntador a un arreglo dinámico de tipo unsigned short de tamaño N, este arreglo contiene </w:t>
+      </w:r>
+      <w:r>
+        <w:t>las rotaciones necesarias para cada arreglo M dentro de X, por lo si en el arreglo al que apunta x el primer elemento es 5 y en R el primer elemento es 2 esto quiere decir que el primer arreglo de X que es de tamaño 5x5 deberá estar en su estado número 2 de rotación. Los elementos de R son r0, r1, …, rN, además se debe cumplir que 0 &lt;= ri &lt;= 3 donde i = 0, 1, …, N.</w:t>
       </w:r>
     </w:p>
     <w:p>
@@ -916,7 +952,9 @@
         <w:rPr>
           <w:b/>
           <w:bCs/>
-        </w:rPr>
+          <w:noProof/>
+        </w:rPr>
+        <w:lastRenderedPageBreak/>
         <w:drawing>
           <wp:inline distT="0" distB="0" distL="0" distR="0" wp14:anchorId="221ABFA0" wp14:editId="165A51D2">
             <wp:extent cx="5733415" cy="3645535"/>
@@ -1296,6 +1334,95 @@
       </w:pPr>
     </w:lvl>
   </w:abstractNum>
+  <w:abstractNum w:abstractNumId="3" w15:restartNumberingAfterBreak="0">
+    <w:nsid w:val="41970842"/>
+    <w:multiLevelType w:val="hybridMultilevel"/>
+    <w:tmpl w:val="8384DB08"/>
+    <w:lvl w:ilvl="0" w:tplc="240A000F">
+      <w:start w:val="1"/>
+      <w:numFmt w:val="decimal"/>
+      <w:lvlText w:val="%1."/>
+      <w:lvlJc w:val="left"/>
+      <w:pPr>
+        <w:ind w:left="720" w:hanging="360"/>
+      </w:pPr>
+      <w:rPr>
+        <w:rFonts w:hint="default"/>
+      </w:rPr>
+    </w:lvl>
+    <w:lvl w:ilvl="1" w:tplc="240A0019" w:tentative="1">
+      <w:start w:val="1"/>
+      <w:numFmt w:val="lowerLetter"/>
+      <w:lvlText w:val="%2."/>
+      <w:lvlJc w:val="left"/>
+      <w:pPr>
+        <w:ind w:left="1440" w:hanging="360"/>
+      </w:pPr>
+    </w:lvl>
+    <w:lvl w:ilvl="2" w:tplc="240A001B" w:tentative="1">
+      <w:start w:val="1"/>
+      <w:numFmt w:val="lowerRoman"/>
+      <w:lvlText w:val="%3."/>
+      <w:lvlJc w:val="right"/>
+      <w:pPr>
+        <w:ind w:left="2160" w:hanging="180"/>
+      </w:pPr>
+    </w:lvl>
+    <w:lvl w:ilvl="3" w:tplc="240A000F" w:tentative="1">
+      <w:start w:val="1"/>
+      <w:numFmt w:val="decimal"/>
+      <w:lvlText w:val="%4."/>
+      <w:lvlJc w:val="left"/>
+      <w:pPr>
+        <w:ind w:left="2880" w:hanging="360"/>
+      </w:pPr>
+    </w:lvl>
+    <w:lvl w:ilvl="4" w:tplc="240A0019" w:tentative="1">
+      <w:start w:val="1"/>
+      <w:numFmt w:val="lowerLetter"/>
+      <w:lvlText w:val="%5."/>
+      <w:lvlJc w:val="left"/>
+      <w:pPr>
+        <w:ind w:left="3600" w:hanging="360"/>
+      </w:pPr>
+    </w:lvl>
+    <w:lvl w:ilvl="5" w:tplc="240A001B" w:tentative="1">
+      <w:start w:val="1"/>
+      <w:numFmt w:val="lowerRoman"/>
+      <w:lvlText w:val="%6."/>
+      <w:lvlJc w:val="right"/>
+      <w:pPr>
+        <w:ind w:left="4320" w:hanging="180"/>
+      </w:pPr>
+    </w:lvl>
+    <w:lvl w:ilvl="6" w:tplc="240A000F" w:tentative="1">
+      <w:start w:val="1"/>
+      <w:numFmt w:val="decimal"/>
+      <w:lvlText w:val="%7."/>
+      <w:lvlJc w:val="left"/>
+      <w:pPr>
+        <w:ind w:left="5040" w:hanging="360"/>
+      </w:pPr>
+    </w:lvl>
+    <w:lvl w:ilvl="7" w:tplc="240A0019" w:tentative="1">
+      <w:start w:val="1"/>
+      <w:numFmt w:val="lowerLetter"/>
+      <w:lvlText w:val="%8."/>
+      <w:lvlJc w:val="left"/>
+      <w:pPr>
+        <w:ind w:left="5760" w:hanging="360"/>
+      </w:pPr>
+    </w:lvl>
+    <w:lvl w:ilvl="8" w:tplc="240A001B" w:tentative="1">
+      <w:start w:val="1"/>
+      <w:numFmt w:val="lowerRoman"/>
+      <w:lvlText w:val="%9."/>
+      <w:lvlJc w:val="right"/>
+      <w:pPr>
+        <w:ind w:left="6480" w:hanging="180"/>
+      </w:pPr>
+    </w:lvl>
+  </w:abstractNum>
   <w:num w:numId="1" w16cid:durableId="529421486">
     <w:abstractNumId w:val="0"/>
   </w:num>
@@ -1304,6 +1431,9 @@
   </w:num>
   <w:num w:numId="3" w16cid:durableId="965280887">
     <w:abstractNumId w:val="2"/>
+  </w:num>
+  <w:num w:numId="4" w16cid:durableId="397897920">
+    <w:abstractNumId w:val="3"/>
   </w:num>
 </w:numbering>
 </file>

</xml_diff>

<commit_message>
Se empezaron a hacer correcciones en la estructura de datos y en las entradas
</commit_message>
<xml_diff>
--- a/Documentation.docx
+++ b/Documentation.docx
@@ -785,6 +785,7 @@
     </w:p>
     <w:p>
       <w:pPr>
+        <w:jc w:val="center"/>
         <w:rPr>
           <w:b/>
           <w:bCs/>
@@ -817,7 +818,19 @@
     </w:p>
     <w:p>
       <w:r>
-        <w:t xml:space="preserve">Definimos dos entradas para nuestro programa las cuales son: </w:t>
+        <w:t xml:space="preserve">Definimos </w:t>
+      </w:r>
+      <w:r>
+        <w:t>una</w:t>
+      </w:r>
+      <w:r>
+        <w:t xml:space="preserve"> entrada para nuestro programa </w:t>
+      </w:r>
+      <w:r>
+        <w:t>que es</w:t>
+      </w:r>
+      <w:r>
+        <w:t xml:space="preserve">: </w:t>
       </w:r>
     </w:p>
     <w:p>
@@ -829,37 +842,19 @@
         </w:numPr>
       </w:pPr>
       <w:r>
-        <w:t xml:space="preserve">N: que corresponde al </w:t>
-      </w:r>
-      <w:r>
-        <w:t>número</w:t>
-      </w:r>
-      <w:r>
-        <w:t xml:space="preserve"> de estructuras que el usuario desea que contenga la cerradura, este dato es de tipo entero, lo cual permitirá que el usuario ingrese un número elevado de estructuras tratando de acercarnos lo </w:t>
-      </w:r>
-      <w:r>
-        <w:t>más</w:t>
-      </w:r>
-      <w:r>
-        <w:t xml:space="preserve"> posible a la solicitud de un numero de estructuras sin límite. Este tipo de dato permitirá validar si el usuario ingresa un numero positivo o negativo y solo almacenar el valor una vez sea un numero entero positivo. Este dato es muy importante ya que nos permitirá conocer el tamaño que debe tener el arreglo dinámico que contendrá la llave ingresada por el usuario.</w:t>
-      </w:r>
-    </w:p>
-    <w:p>
-      <w:pPr>
-        <w:pStyle w:val="Prrafodelista"/>
-        <w:numPr>
-          <w:ilvl w:val="0"/>
-          <w:numId w:val="3"/>
-        </w:numPr>
-      </w:pPr>
-      <w:r>
         <w:t xml:space="preserve">K: </w:t>
       </w:r>
       <w:r>
-        <w:t>Una vez el usuario ingreso por</w:t>
-      </w:r>
-      <w:r>
-        <w:t xml:space="preserve"> consola el número de estructuras se procede a reservar un arreglo tipo entero de memoria dinámica culla dirección de memoria del primer elemento será asignada al puntero tipo entero K, para luego pedir línea a línea cada elemento de K, los elementos de K son: k0 la fila de la primera estructura; k1 la columna de la primera estructura; a partir de la segunda posición de K los siguientes elementos corresponden a comparaciones aritméticas entre pares de </w:t>
+        <w:t xml:space="preserve">es un puntero a un arreglo dinámico cuyo tamaño es N+1 donde N es el número de estructuras </w:t>
+      </w:r>
+      <w:r>
+        <w:t>M que tendrá la cerradura X, N se infiere a partir de la cantidad de condiciones de comparación que ingresa el usuario</w:t>
+      </w:r>
+      <w:r>
+        <w:t xml:space="preserve">   </w:t>
+      </w:r>
+      <w:r>
+        <w:t xml:space="preserve">reservar un arreglo tipo entero de memoria dinámica culla dirección de memoria del primer elemento será asignada al puntero tipo entero K, para luego pedir línea a línea cada elemento de K, los elementos de K son: k0 la fila de la primera estructura; k1 la columna de la primera estructura; a partir de la segunda posición de K los siguientes elementos corresponden a comparaciones aritméticas entre pares de </w:t>
       </w:r>
       <w:r>
         <w:t xml:space="preserve">estructuras M donde se empieza comparando la primera estructura M con la siguiente alineada en X, luego la segunda estructura M con la tercera, hasta llegar a la comparación entre la estructura número N-1 y la estructura número N, los únicos valores posibles para los elementos </w:t>
@@ -888,10 +883,34 @@
         </w:numPr>
       </w:pPr>
       <w:r>
-        <w:t xml:space="preserve">x: Es un apuntador a un arreglo dinámico de tipo unsigned short </w:t>
-      </w:r>
-      <w:r>
-        <w:t>de tamaño N, donde N es el número de estructuras requeridas por el usuario para la estructura X, este arreglo contiene las dimensiones para cada arreglo dentro de x, por lo tanto, es un requisito para poder crear X, sus elementos son x0, x1, …, xN donde cada elemento debe ser un numero impar positivo, como nuestras estructuras M son de tamaño mxn entonces m = n = xi donde i = 0, 1, …, N.</w:t>
+        <w:t xml:space="preserve">x: Es un apuntador a un arreglo dinámico de tipo </w:t>
+      </w:r>
+      <w:proofErr w:type="spellStart"/>
+      <w:r>
+        <w:t>unsigned</w:t>
+      </w:r>
+      <w:proofErr w:type="spellEnd"/>
+      <w:r>
+        <w:t xml:space="preserve"> short </w:t>
+      </w:r>
+      <w:r>
+        <w:t xml:space="preserve">de tamaño N, donde N es el número de estructuras requeridas por el usuario para la estructura X, este arreglo contiene las dimensiones para cada arreglo dentro de x, por lo tanto, es un requisito para poder crear X, sus elementos son x0, x1, …, </w:t>
+      </w:r>
+      <w:proofErr w:type="spellStart"/>
+      <w:r>
+        <w:t>xN</w:t>
+      </w:r>
+      <w:proofErr w:type="spellEnd"/>
+      <w:r>
+        <w:t xml:space="preserve"> donde cada elemento debe ser un numero impar positivo, como nuestras estructuras M son de tamaño </w:t>
+      </w:r>
+      <w:proofErr w:type="spellStart"/>
+      <w:r>
+        <w:t>mxn</w:t>
+      </w:r>
+      <w:proofErr w:type="spellEnd"/>
+      <w:r>
+        <w:t xml:space="preserve"> entonces m = n = xi donde i = 0, 1, …, N.</w:t>
       </w:r>
     </w:p>
     <w:p>
@@ -912,7 +931,55 @@
         <w:t>tanto,</w:t>
       </w:r>
       <w:r>
-        <w:t xml:space="preserve"> X es un triple puntero a unsigned short que apunta a un arreglo dinámico de dobles punteros a unsigned short, los cuales son las Estructuras M, cada doble puntero a unsigned short apunta a un arreglo dinámico de punteros a unsigned short, que representan las filas de M y por último cada puntero a unsigned short apunta a un arreglo dinámico de unsigned short, que representa las columnas de M. El tamaño del primer arreglo dinámico está dado por N que es el número de estructuras requeridas por el usuario para la cerradura X, </w:t>
+        <w:t xml:space="preserve"> X es un triple puntero a </w:t>
+      </w:r>
+      <w:proofErr w:type="spellStart"/>
+      <w:r>
+        <w:t>unsigned</w:t>
+      </w:r>
+      <w:proofErr w:type="spellEnd"/>
+      <w:r>
+        <w:t xml:space="preserve"> short que apunta a un arreglo dinámico de dobles punteros a </w:t>
+      </w:r>
+      <w:proofErr w:type="spellStart"/>
+      <w:r>
+        <w:t>unsigned</w:t>
+      </w:r>
+      <w:proofErr w:type="spellEnd"/>
+      <w:r>
+        <w:t xml:space="preserve"> short, los cuales son las Estructuras M, cada doble puntero a </w:t>
+      </w:r>
+      <w:proofErr w:type="spellStart"/>
+      <w:r>
+        <w:t>unsigned</w:t>
+      </w:r>
+      <w:proofErr w:type="spellEnd"/>
+      <w:r>
+        <w:t xml:space="preserve"> short apunta a un arreglo dinámico de punteros a </w:t>
+      </w:r>
+      <w:proofErr w:type="spellStart"/>
+      <w:r>
+        <w:t>unsigned</w:t>
+      </w:r>
+      <w:proofErr w:type="spellEnd"/>
+      <w:r>
+        <w:t xml:space="preserve"> short, que representan las filas de M y por último cada puntero a </w:t>
+      </w:r>
+      <w:proofErr w:type="spellStart"/>
+      <w:r>
+        <w:t>unsigned</w:t>
+      </w:r>
+      <w:proofErr w:type="spellEnd"/>
+      <w:r>
+        <w:t xml:space="preserve"> short apunta a un arreglo dinámico de </w:t>
+      </w:r>
+      <w:proofErr w:type="spellStart"/>
+      <w:r>
+        <w:t>unsigned</w:t>
+      </w:r>
+      <w:proofErr w:type="spellEnd"/>
+      <w:r>
+        <w:t xml:space="preserve"> short, que representa las columnas de M. El tamaño del primer arreglo dinámico está dado por N que es el número de estructuras requeridas por el usuario para la cerradura X, </w:t>
       </w:r>
       <w:r>
         <w:t>el tamaño del segundo arreglo es igual a m que corresponde al número de filas, y el tamaño del último arreglo es n que corresponde al número de columnas.</w:t>
@@ -927,10 +994,68 @@
         </w:numPr>
       </w:pPr>
       <w:r>
-        <w:t xml:space="preserve">R: Es un apuntador a un arreglo dinámico de tipo unsigned short de tamaño N, este arreglo contiene </w:t>
-      </w:r>
-      <w:r>
-        <w:t>las rotaciones necesarias para cada arreglo M dentro de X, por lo si en el arreglo al que apunta x el primer elemento es 5 y en R el primer elemento es 2 esto quiere decir que el primer arreglo de X que es de tamaño 5x5 deberá estar en su estado número 2 de rotación. Los elementos de R son r0, r1, …, rN, además se debe cumplir que 0 &lt;= ri &lt;= 3 donde i = 0, 1, …, N.</w:t>
+        <w:t xml:space="preserve">R: Es un apuntador a un arreglo dinámico de tipo </w:t>
+      </w:r>
+      <w:proofErr w:type="spellStart"/>
+      <w:r>
+        <w:t>unsigned</w:t>
+      </w:r>
+      <w:proofErr w:type="spellEnd"/>
+      <w:r>
+        <w:t xml:space="preserve"> short de tamaño N</w:t>
+      </w:r>
+      <w:r>
+        <w:t>-1</w:t>
+      </w:r>
+      <w:r>
+        <w:t xml:space="preserve">, este arreglo contiene </w:t>
+      </w:r>
+      <w:r>
+        <w:t xml:space="preserve">las rotaciones necesarias para cada arreglo M dentro de X, </w:t>
+      </w:r>
+      <w:r>
+        <w:t xml:space="preserve">cabe aclarar que es de tamaño N-1, ya que en nuestra propuesta de solución decidimos que la primera M de X nunca rotará, </w:t>
+      </w:r>
+      <w:r>
+        <w:t xml:space="preserve">por lo </w:t>
+      </w:r>
+      <w:r>
+        <w:t xml:space="preserve">que </w:t>
+      </w:r>
+      <w:r>
+        <w:t xml:space="preserve">si en el arreglo al que apunta x el </w:t>
+      </w:r>
+      <w:r>
+        <w:t>segundo</w:t>
+      </w:r>
+      <w:r>
+        <w:t xml:space="preserve"> elemento es 5 y en R el primer elemento es 2 esto quiere decir que el </w:t>
+      </w:r>
+      <w:r>
+        <w:t>segundo</w:t>
+      </w:r>
+      <w:r>
+        <w:t xml:space="preserve"> arreglo de X que es de tamaño 5x5 deberá estar en su estado número 2 de rotación. Los elementos de R son r0, r1, …, rN</w:t>
+      </w:r>
+      <w:r>
+        <w:t>-1</w:t>
+      </w:r>
+      <w:r>
+        <w:t xml:space="preserve">, además se debe cumplir que 0 &lt;= </w:t>
+      </w:r>
+      <w:proofErr w:type="spellStart"/>
+      <w:r>
+        <w:t>ri</w:t>
+      </w:r>
+      <w:proofErr w:type="spellEnd"/>
+      <w:r>
+        <w:t xml:space="preserve"> &lt;= 3 donde i = 0, 1, …, N</w:t>
+      </w:r>
+      <w:r>
+        <w:t>-1</w:t>
+      </w:r>
+      <w:r>
+        <w:t>.</w:t>
       </w:r>
     </w:p>
     <w:p>
@@ -956,10 +1081,10 @@
         </w:rPr>
         <w:lastRenderedPageBreak/>
         <w:drawing>
-          <wp:inline distT="0" distB="0" distL="0" distR="0" wp14:anchorId="221ABFA0" wp14:editId="165A51D2">
-            <wp:extent cx="5733415" cy="3645535"/>
-            <wp:effectExtent l="0" t="0" r="635" b="0"/>
-            <wp:docPr id="1198341858" name="Imagen 1"/>
+          <wp:inline distT="0" distB="0" distL="0" distR="0" wp14:anchorId="0155A404" wp14:editId="54559759">
+            <wp:extent cx="5951220" cy="3896075"/>
+            <wp:effectExtent l="0" t="0" r="0" b="9525"/>
+            <wp:docPr id="2064800945" name="Imagen 1" descr="Diagrama&#10;&#10;Descripción generada automáticamente"/>
             <wp:cNvGraphicFramePr>
               <a:graphicFrameLocks xmlns:a="http://schemas.openxmlformats.org/drawingml/2006/main" noChangeAspect="1"/>
             </wp:cNvGraphicFramePr>
@@ -967,7 +1092,7 @@
               <a:graphicData uri="http://schemas.openxmlformats.org/drawingml/2006/picture">
                 <pic:pic xmlns:pic="http://schemas.openxmlformats.org/drawingml/2006/picture">
                   <pic:nvPicPr>
-                    <pic:cNvPr id="1198341858" name=""/>
+                    <pic:cNvPr id="2064800945" name="Imagen 1" descr="Diagrama&#10;&#10;Descripción generada automáticamente"/>
                     <pic:cNvPicPr/>
                   </pic:nvPicPr>
                   <pic:blipFill>
@@ -979,7 +1104,7 @@
                   <pic:spPr>
                     <a:xfrm>
                       <a:off x="0" y="0"/>
-                      <a:ext cx="5733415" cy="3645535"/>
+                      <a:ext cx="5959717" cy="3901637"/>
                     </a:xfrm>
                     <a:prstGeom prst="rect">
                       <a:avLst/>
@@ -992,6 +1117,64 @@
         </w:drawing>
       </w:r>
     </w:p>
+    <w:p>
+      <w:pPr>
+        <w:rPr>
+          <w:b/>
+          <w:bCs/>
+        </w:rPr>
+      </w:pPr>
+      <w:r>
+        <w:rPr>
+          <w:b/>
+          <w:bCs/>
+        </w:rPr>
+        <w:br w:type="page"/>
+      </w:r>
+    </w:p>
+    <w:p>
+      <w:pPr>
+        <w:jc w:val="center"/>
+        <w:rPr>
+          <w:b/>
+          <w:bCs/>
+        </w:rPr>
+      </w:pPr>
+      <w:r>
+        <w:rPr>
+          <w:b/>
+          <w:bCs/>
+        </w:rPr>
+        <w:lastRenderedPageBreak/>
+        <w:t>Algoritmo de generación cerradura</w:t>
+      </w:r>
+    </w:p>
+    <w:p>
+      <w:pPr>
+        <w:rPr>
+          <w:b/>
+          <w:bCs/>
+        </w:rPr>
+      </w:pPr>
+      <w:r>
+        <w:rPr>
+          <w:b/>
+          <w:bCs/>
+        </w:rPr>
+        <w:br w:type="page"/>
+      </w:r>
+    </w:p>
+    <w:p/>
+    <w:p>
+      <w:pPr>
+        <w:jc w:val="center"/>
+        <w:rPr>
+          <w:b/>
+          <w:bCs/>
+        </w:rPr>
+      </w:pPr>
+    </w:p>
+    <w:p/>
     <w:p>
       <w:pPr>
         <w:rPr>

</xml_diff>

<commit_message>
Se corrigio el algoritmo de creacion de cerradura en la documentacion
</commit_message>
<xml_diff>
--- a/Documentation.docx
+++ b/Documentation.docx
@@ -1962,110 +1962,6 @@
         <w:rPr>
           <w:bCs/>
         </w:rPr>
-        <w:t>Ahora sí para empezar con el proceso se deberán inicializar las siguientes variables:</w:t>
-      </w:r>
-    </w:p>
-    <w:p>
-      <w:pPr>
-        <w:pStyle w:val="Prrafodelista"/>
-        <w:numPr>
-          <w:ilvl w:val="0"/>
-          <w:numId w:val="3"/>
-        </w:numPr>
-        <w:rPr>
-          <w:bCs/>
-        </w:rPr>
-      </w:pPr>
-      <w:r>
-        <w:rPr>
-          <w:bCs/>
-        </w:rPr>
-        <w:t>X: se le asigna un arreglo de memoria dinámica de tres dimensiones, el tamaño del arreglo está dado por N que es número de estructuras en la cerradura.</w:t>
-      </w:r>
-    </w:p>
-    <w:p>
-      <w:pPr>
-        <w:pStyle w:val="Prrafodelista"/>
-        <w:numPr>
-          <w:ilvl w:val="0"/>
-          <w:numId w:val="3"/>
-        </w:numPr>
-        <w:rPr>
-          <w:bCs/>
-        </w:rPr>
-      </w:pPr>
-      <w:proofErr w:type="gramStart"/>
-      <w:r>
-        <w:rPr>
-          <w:bCs/>
-        </w:rPr>
-        <w:t>x[</w:t>
-      </w:r>
-      <w:proofErr w:type="gramEnd"/>
-      <w:r>
-        <w:rPr>
-          <w:bCs/>
-        </w:rPr>
-        <w:t>0]: Al primer elemento del arreglo de dimensiones x, se le asigna la dimensión de la primera estructura, la cual es encontrada por otra función que pide como parámetro la clave K</w:t>
-      </w:r>
-    </w:p>
-    <w:p>
-      <w:pPr>
-        <w:pStyle w:val="Prrafodelista"/>
-        <w:numPr>
-          <w:ilvl w:val="0"/>
-          <w:numId w:val="3"/>
-        </w:numPr>
-        <w:rPr>
-          <w:bCs/>
-        </w:rPr>
-      </w:pPr>
-      <w:proofErr w:type="gramStart"/>
-      <w:r>
-        <w:rPr>
-          <w:bCs/>
-        </w:rPr>
-        <w:t>X[</w:t>
-      </w:r>
-      <w:proofErr w:type="gramEnd"/>
-      <w:r>
-        <w:rPr>
-          <w:bCs/>
-        </w:rPr>
-        <w:t>0]: Se le asigna un arreglo de memoria dinámica de</w:t>
-      </w:r>
-    </w:p>
-    <w:p>
-      <w:pPr>
-        <w:rPr>
-          <w:bCs/>
-        </w:rPr>
-      </w:pPr>
-    </w:p>
-    <w:p>
-      <w:pPr>
-        <w:rPr>
-          <w:bCs/>
-        </w:rPr>
-      </w:pPr>
-    </w:p>
-    <w:p>
-      <w:pPr>
-        <w:rPr>
-          <w:bCs/>
-        </w:rPr>
-      </w:pPr>
-    </w:p>
-    <w:p>
-      <w:pPr>
-        <w:rPr>
-          <w:bCs/>
-        </w:rPr>
-      </w:pPr>
-      <w:r>
-        <w:rPr>
-          <w:bCs/>
-        </w:rPr>
         <w:t>La lógica de esta función es encontrar la combinación de estructuras</w:t>
       </w:r>
       <w:r>
@@ -2217,14 +2113,7 @@
         <w:rPr>
           <w:bCs/>
         </w:rPr>
-        <w:t xml:space="preserve">, el algoritmo se detendrá una vez la cantidad de matrices sea igual al número de </w:t>
-      </w:r>
-      <w:r>
-        <w:rPr>
-          <w:bCs/>
-        </w:rPr>
-        <w:lastRenderedPageBreak/>
-        <w:t>matrices que debe contener la cerradura X, luego de ello usará las dimensiones guardadas en el arreglo x para construir las estructuras de la cerradura X y rellenarlas para luego retornar la dirección de memoria del arreglo X.</w:t>
+        <w:t>, el algoritmo se detendrá una vez la cantidad de matrices sea igual al número de matrices que debe contener la cerradura X, luego de ello usará las dimensiones guardadas en el arreglo x para construir las estructuras de la cerradura X y rellenarlas para luego retornar la dirección de memoria del arreglo X.</w:t>
       </w:r>
     </w:p>
     <w:p>
@@ -2265,11 +2154,12 @@
           <w:b/>
           <w:noProof/>
         </w:rPr>
+        <w:lastRenderedPageBreak/>
         <w:drawing>
-          <wp:inline distT="0" distB="0" distL="0" distR="0" wp14:anchorId="7069C6DB" wp14:editId="6491DF48">
-            <wp:extent cx="5722620" cy="6492240"/>
-            <wp:effectExtent l="0" t="0" r="0" b="3810"/>
-            <wp:docPr id="1912861463" name="Imagen 1"/>
+          <wp:inline distT="0" distB="0" distL="0" distR="0" wp14:anchorId="36ADE017" wp14:editId="499E2719">
+            <wp:extent cx="5811419" cy="4488180"/>
+            <wp:effectExtent l="0" t="0" r="0" b="7620"/>
+            <wp:docPr id="195626894" name="Imagen 1"/>
             <wp:cNvGraphicFramePr>
               <a:graphicFrameLocks xmlns:a="http://schemas.openxmlformats.org/drawingml/2006/main" noChangeAspect="1"/>
             </wp:cNvGraphicFramePr>
@@ -2298,7 +2188,7 @@
                   <pic:spPr bwMode="auto">
                     <a:xfrm>
                       <a:off x="0" y="0"/>
-                      <a:ext cx="5722620" cy="6492240"/>
+                      <a:ext cx="5816902" cy="4492414"/>
                     </a:xfrm>
                     <a:prstGeom prst="rect">
                       <a:avLst/>

</xml_diff>